<commit_message>
Added scenarios for 1 and 2
</commit_message>
<xml_diff>
--- a/use_cases/descriptions/description_postpone_deadlines.docx
+++ b/use_cases/descriptions/description_postpone_deadlines.docx
@@ -11,9 +11,11 @@
           <w:szCs w:val="32"/>
         </w:rPr>
       </w:pPr>
-      <w:r>
-        <w:rPr>
-          <w:rFonts w:ascii="Ubuntu Mono" w:hAnsi="Ubuntu Mono"/>
+      <w:bookmarkStart w:id="0" w:name="__DdeLink__120_343619181"/>
+      <w:bookmarkEnd w:id="0"/>
+      <w:r>
+        <w:rPr>
+          <w:rFonts w:ascii="Liberation Serif" w:hAnsi="Liberation Serif"/>
           <w:b/>
           <w:bCs/>
           <w:sz w:val="32"/>
@@ -23,7 +25,7 @@
       </w:r>
       <w:r>
         <w:rPr>
-          <w:rFonts w:ascii="Ubuntu Mono" w:hAnsi="Ubuntu Mono"/>
+          <w:rFonts w:ascii="Liberation Serif" w:hAnsi="Liberation Serif"/>
           <w:b w:val="false"/>
           <w:bCs w:val="false"/>
           <w:sz w:val="32"/>
@@ -36,31 +38,32 @@
       <w:pPr>
         <w:pStyle w:val="Normal"/>
         <w:rPr>
-          <w:b w:val="false"/>
-          <w:b w:val="false"/>
-          <w:bCs w:val="false"/>
-        </w:rPr>
-      </w:pPr>
-      <w:r>
-        <w:rPr>
-          <w:rFonts w:ascii="Ubuntu Mono" w:hAnsi="Ubuntu Mono"/>
-          <w:sz w:val="32"/>
-          <w:szCs w:val="32"/>
-        </w:rPr>
-      </w:r>
-    </w:p>
-    <w:p>
-      <w:pPr>
-        <w:pStyle w:val="Normal"/>
-        <w:rPr>
-          <w:rFonts w:ascii="Ubuntu Mono" w:hAnsi="Ubuntu Mono"/>
-          <w:sz w:val="32"/>
-          <w:szCs w:val="32"/>
-        </w:rPr>
-      </w:pPr>
-      <w:r>
-        <w:rPr>
-          <w:rFonts w:ascii="Ubuntu Mono" w:hAnsi="Ubuntu Mono"/>
+          <w:rFonts w:ascii="Liberation Serif" w:hAnsi="Liberation Serif"/>
+          <w:b w:val="false"/>
+          <w:b w:val="false"/>
+          <w:bCs w:val="false"/>
+        </w:rPr>
+      </w:pPr>
+      <w:r>
+        <w:rPr>
+          <w:rFonts w:ascii="Liberation Serif" w:hAnsi="Liberation Serif"/>
+          <w:b w:val="false"/>
+          <w:bCs w:val="false"/>
+        </w:rPr>
+      </w:r>
+    </w:p>
+    <w:p>
+      <w:pPr>
+        <w:pStyle w:val="Normal"/>
+        <w:rPr>
+          <w:rFonts w:ascii="Ubuntu Mono" w:hAnsi="Ubuntu Mono"/>
+          <w:sz w:val="32"/>
+          <w:szCs w:val="32"/>
+        </w:rPr>
+      </w:pPr>
+      <w:r>
+        <w:rPr>
+          <w:rFonts w:ascii="Liberation Serif" w:hAnsi="Liberation Serif"/>
           <w:b/>
           <w:bCs/>
           <w:sz w:val="32"/>
@@ -70,7 +73,7 @@
       </w:r>
       <w:r>
         <w:rPr>
-          <w:rFonts w:ascii="Ubuntu Mono" w:hAnsi="Ubuntu Mono"/>
+          <w:rFonts w:ascii="Liberation Serif" w:hAnsi="Liberation Serif"/>
           <w:sz w:val="32"/>
           <w:szCs w:val="32"/>
         </w:rPr>
@@ -81,34 +84,34 @@
       <w:pPr>
         <w:pStyle w:val="Normal"/>
         <w:rPr>
-          <w:rFonts w:ascii="Ubuntu Mono" w:hAnsi="Ubuntu Mono"/>
-          <w:sz w:val="32"/>
-          <w:szCs w:val="32"/>
-        </w:rPr>
-      </w:pPr>
-      <w:r>
-        <w:rPr>
-          <w:rFonts w:ascii="Ubuntu Mono" w:hAnsi="Ubuntu Mono"/>
-          <w:sz w:val="32"/>
-          <w:szCs w:val="32"/>
-        </w:rPr>
-      </w:r>
-    </w:p>
-    <w:p>
-      <w:pPr>
-        <w:pStyle w:val="Normal"/>
-        <w:rPr>
-          <w:rFonts w:ascii="Ubuntu Mono" w:hAnsi="Ubuntu Mono"/>
-          <w:b/>
-          <w:b/>
-          <w:bCs/>
-          <w:sz w:val="32"/>
-          <w:szCs w:val="32"/>
-        </w:rPr>
-      </w:pPr>
-      <w:r>
-        <w:rPr>
-          <w:rFonts w:ascii="Ubuntu Mono" w:hAnsi="Ubuntu Mono"/>
+          <w:rFonts w:ascii="Liberation Serif" w:hAnsi="Liberation Serif"/>
+          <w:sz w:val="32"/>
+          <w:szCs w:val="32"/>
+        </w:rPr>
+      </w:pPr>
+      <w:r>
+        <w:rPr>
+          <w:rFonts w:ascii="Liberation Serif" w:hAnsi="Liberation Serif"/>
+          <w:sz w:val="32"/>
+          <w:szCs w:val="32"/>
+        </w:rPr>
+      </w:r>
+    </w:p>
+    <w:p>
+      <w:pPr>
+        <w:pStyle w:val="Normal"/>
+        <w:rPr>
+          <w:rFonts w:ascii="Ubuntu Mono" w:hAnsi="Ubuntu Mono"/>
+          <w:b/>
+          <w:b/>
+          <w:bCs/>
+          <w:sz w:val="32"/>
+          <w:szCs w:val="32"/>
+        </w:rPr>
+      </w:pPr>
+      <w:r>
+        <w:rPr>
+          <w:rFonts w:ascii="Liberation Serif" w:hAnsi="Liberation Serif"/>
           <w:b/>
           <w:bCs/>
           <w:sz w:val="32"/>
@@ -128,7 +131,7 @@
       </w:pPr>
       <w:r>
         <w:rPr>
-          <w:rFonts w:ascii="Ubuntu Mono" w:hAnsi="Ubuntu Mono"/>
+          <w:rFonts w:ascii="Liberation Serif" w:hAnsi="Liberation Serif"/>
           <w:sz w:val="32"/>
           <w:szCs w:val="32"/>
         </w:rPr>
@@ -146,7 +149,7 @@
       </w:pPr>
       <w:r>
         <w:rPr>
-          <w:rFonts w:ascii="Ubuntu Mono" w:hAnsi="Ubuntu Mono"/>
+          <w:rFonts w:ascii="Liberation Serif" w:hAnsi="Liberation Serif"/>
           <w:sz w:val="32"/>
           <w:szCs w:val="32"/>
         </w:rPr>
@@ -165,7 +168,7 @@
       </w:pPr>
       <w:r>
         <w:rPr>
-          <w:rFonts w:ascii="Ubuntu Mono" w:hAnsi="Ubuntu Mono"/>
+          <w:rFonts w:ascii="Liberation Serif" w:hAnsi="Liberation Serif"/>
           <w:sz w:val="32"/>
           <w:szCs w:val="32"/>
         </w:rPr>
@@ -183,7 +186,7 @@
       </w:pPr>
       <w:r>
         <w:rPr>
-          <w:rFonts w:ascii="Ubuntu Mono" w:hAnsi="Ubuntu Mono"/>
+          <w:rFonts w:ascii="Liberation Serif" w:hAnsi="Liberation Serif"/>
           <w:sz w:val="32"/>
           <w:szCs w:val="32"/>
         </w:rPr>
@@ -202,7 +205,7 @@
       </w:pPr>
       <w:r>
         <w:rPr>
-          <w:rFonts w:ascii="Ubuntu Mono" w:hAnsi="Ubuntu Mono"/>
+          <w:rFonts w:ascii="Liberation Serif" w:hAnsi="Liberation Serif"/>
           <w:sz w:val="32"/>
           <w:szCs w:val="32"/>
         </w:rPr>
@@ -220,7 +223,7 @@
       </w:pPr>
       <w:r>
         <w:rPr>
-          <w:rFonts w:ascii="Ubuntu Mono" w:hAnsi="Ubuntu Mono"/>
+          <w:rFonts w:ascii="Liberation Serif" w:hAnsi="Liberation Serif"/>
           <w:sz w:val="32"/>
           <w:szCs w:val="32"/>
         </w:rPr>
@@ -239,7 +242,7 @@
       </w:pPr>
       <w:r>
         <w:rPr>
-          <w:rFonts w:ascii="Ubuntu Mono" w:hAnsi="Ubuntu Mono"/>
+          <w:rFonts w:ascii="Liberation Serif" w:hAnsi="Liberation Serif"/>
           <w:sz w:val="32"/>
           <w:szCs w:val="32"/>
         </w:rPr>
@@ -250,34 +253,34 @@
       <w:pPr>
         <w:pStyle w:val="Normal"/>
         <w:rPr>
-          <w:rFonts w:ascii="Ubuntu Mono" w:hAnsi="Ubuntu Mono"/>
-          <w:sz w:val="32"/>
-          <w:szCs w:val="32"/>
-        </w:rPr>
-      </w:pPr>
-      <w:r>
-        <w:rPr>
-          <w:rFonts w:ascii="Ubuntu Mono" w:hAnsi="Ubuntu Mono"/>
-          <w:sz w:val="32"/>
-          <w:szCs w:val="32"/>
-        </w:rPr>
-      </w:r>
-    </w:p>
-    <w:p>
-      <w:pPr>
-        <w:pStyle w:val="Normal"/>
-        <w:rPr>
-          <w:rFonts w:ascii="Ubuntu Mono" w:hAnsi="Ubuntu Mono"/>
-          <w:b/>
-          <w:b/>
-          <w:bCs/>
-          <w:sz w:val="32"/>
-          <w:szCs w:val="32"/>
-        </w:rPr>
-      </w:pPr>
-      <w:r>
-        <w:rPr>
-          <w:rFonts w:ascii="Ubuntu Mono" w:hAnsi="Ubuntu Mono"/>
+          <w:rFonts w:ascii="Liberation Serif" w:hAnsi="Liberation Serif"/>
+          <w:sz w:val="32"/>
+          <w:szCs w:val="32"/>
+        </w:rPr>
+      </w:pPr>
+      <w:r>
+        <w:rPr>
+          <w:rFonts w:ascii="Liberation Serif" w:hAnsi="Liberation Serif"/>
+          <w:sz w:val="32"/>
+          <w:szCs w:val="32"/>
+        </w:rPr>
+      </w:r>
+    </w:p>
+    <w:p>
+      <w:pPr>
+        <w:pStyle w:val="Normal"/>
+        <w:rPr>
+          <w:rFonts w:ascii="Ubuntu Mono" w:hAnsi="Ubuntu Mono"/>
+          <w:b/>
+          <w:b/>
+          <w:bCs/>
+          <w:sz w:val="32"/>
+          <w:szCs w:val="32"/>
+        </w:rPr>
+      </w:pPr>
+      <w:r>
+        <w:rPr>
+          <w:rFonts w:ascii="Liberation Serif" w:hAnsi="Liberation Serif"/>
           <w:b/>
           <w:bCs/>
           <w:sz w:val="32"/>
@@ -287,7 +290,7 @@
       </w:r>
       <w:r>
         <w:rPr>
-          <w:rFonts w:ascii="Ubuntu Mono" w:hAnsi="Ubuntu Mono"/>
+          <w:rFonts w:ascii="Liberation Serif" w:hAnsi="Liberation Serif"/>
           <w:b w:val="false"/>
           <w:bCs w:val="false"/>
           <w:sz w:val="32"/>
@@ -300,36 +303,35 @@
       <w:pPr>
         <w:pStyle w:val="Normal"/>
         <w:rPr>
-          <w:b w:val="false"/>
-          <w:b w:val="false"/>
-          <w:bCs w:val="false"/>
-        </w:rPr>
-      </w:pPr>
-      <w:r>
-        <w:rPr>
-          <w:rFonts w:ascii="Ubuntu Mono" w:hAnsi="Ubuntu Mono"/>
-          <w:b/>
-          <w:bCs/>
-          <w:sz w:val="32"/>
-          <w:szCs w:val="32"/>
-        </w:rPr>
-      </w:r>
-    </w:p>
-    <w:p>
-      <w:pPr>
-        <w:pStyle w:val="Normal"/>
-        <w:rPr>
-          <w:rFonts w:ascii="Ubuntu Mono" w:hAnsi="Ubuntu Mono"/>
-          <w:b/>
-          <w:b/>
-          <w:bCs/>
-          <w:sz w:val="32"/>
-          <w:szCs w:val="32"/>
-        </w:rPr>
-      </w:pPr>
-      <w:r>
-        <w:rPr>
-          <w:rFonts w:ascii="Ubuntu Mono" w:hAnsi="Ubuntu Mono"/>
+          <w:rFonts w:ascii="Liberation Serif" w:hAnsi="Liberation Serif"/>
+          <w:b w:val="false"/>
+          <w:b w:val="false"/>
+          <w:bCs w:val="false"/>
+        </w:rPr>
+      </w:pPr>
+      <w:r>
+        <w:rPr>
+          <w:rFonts w:ascii="Liberation Serif" w:hAnsi="Liberation Serif"/>
+          <w:b w:val="false"/>
+          <w:bCs w:val="false"/>
+        </w:rPr>
+      </w:r>
+    </w:p>
+    <w:p>
+      <w:pPr>
+        <w:pStyle w:val="Normal"/>
+        <w:rPr>
+          <w:rFonts w:ascii="Ubuntu Mono" w:hAnsi="Ubuntu Mono"/>
+          <w:b/>
+          <w:b/>
+          <w:bCs/>
+          <w:sz w:val="32"/>
+          <w:szCs w:val="32"/>
+        </w:rPr>
+      </w:pPr>
+      <w:r>
+        <w:rPr>
+          <w:rFonts w:ascii="Liberation Serif" w:hAnsi="Liberation Serif"/>
           <w:b/>
           <w:bCs/>
           <w:sz w:val="32"/>
@@ -339,7 +341,7 @@
       </w:r>
       <w:r>
         <w:rPr>
-          <w:rFonts w:ascii="Ubuntu Mono" w:hAnsi="Ubuntu Mono"/>
+          <w:rFonts w:ascii="Liberation Serif" w:hAnsi="Liberation Serif"/>
           <w:b w:val="false"/>
           <w:bCs w:val="false"/>
           <w:sz w:val="32"/>
@@ -352,36 +354,35 @@
       <w:pPr>
         <w:pStyle w:val="Normal"/>
         <w:rPr>
-          <w:b w:val="false"/>
-          <w:b w:val="false"/>
-          <w:bCs w:val="false"/>
-        </w:rPr>
-      </w:pPr>
-      <w:r>
-        <w:rPr>
-          <w:rFonts w:ascii="Ubuntu Mono" w:hAnsi="Ubuntu Mono"/>
-          <w:b/>
-          <w:bCs/>
-          <w:sz w:val="32"/>
-          <w:szCs w:val="32"/>
-        </w:rPr>
-      </w:r>
-    </w:p>
-    <w:p>
-      <w:pPr>
-        <w:pStyle w:val="Normal"/>
-        <w:rPr>
-          <w:rFonts w:ascii="Ubuntu Mono" w:hAnsi="Ubuntu Mono"/>
-          <w:b/>
-          <w:b/>
-          <w:bCs/>
-          <w:sz w:val="32"/>
-          <w:szCs w:val="32"/>
-        </w:rPr>
-      </w:pPr>
-      <w:r>
-        <w:rPr>
-          <w:rFonts w:ascii="Ubuntu Mono" w:hAnsi="Ubuntu Mono"/>
+          <w:rFonts w:ascii="Liberation Serif" w:hAnsi="Liberation Serif"/>
+          <w:b w:val="false"/>
+          <w:b w:val="false"/>
+          <w:bCs w:val="false"/>
+        </w:rPr>
+      </w:pPr>
+      <w:r>
+        <w:rPr>
+          <w:rFonts w:ascii="Liberation Serif" w:hAnsi="Liberation Serif"/>
+          <w:b w:val="false"/>
+          <w:bCs w:val="false"/>
+        </w:rPr>
+      </w:r>
+    </w:p>
+    <w:p>
+      <w:pPr>
+        <w:pStyle w:val="Normal"/>
+        <w:rPr>
+          <w:rFonts w:ascii="Ubuntu Mono" w:hAnsi="Ubuntu Mono"/>
+          <w:b/>
+          <w:b/>
+          <w:bCs/>
+          <w:sz w:val="32"/>
+          <w:szCs w:val="32"/>
+        </w:rPr>
+      </w:pPr>
+      <w:r>
+        <w:rPr>
+          <w:rFonts w:ascii="Liberation Serif" w:hAnsi="Liberation Serif"/>
           <w:b/>
           <w:bCs/>
           <w:sz w:val="32"/>
@@ -391,39 +392,28 @@
       </w:r>
       <w:r>
         <w:rPr>
-          <w:rFonts w:ascii="Ubuntu Mono" w:hAnsi="Ubuntu Mono"/>
-          <w:b w:val="false"/>
-          <w:bCs w:val="false"/>
-          <w:sz w:val="32"/>
-          <w:szCs w:val="32"/>
-        </w:rPr>
-        <w:t xml:space="preserve"> </w:t>
-      </w:r>
-      <w:r>
-        <w:rPr>
-          <w:rFonts w:ascii="Ubuntu Mono" w:hAnsi="Ubuntu Mono"/>
-          <w:b w:val="false"/>
-          <w:bCs w:val="false"/>
-          <w:sz w:val="32"/>
-          <w:szCs w:val="32"/>
-        </w:rPr>
-        <w:t>Deadline(-urile) sa fie updatate in mai putin de 5 minute. Deadline(-urile) sa nu fie schimbate cu o data de dinainte (only postpone)</w:t>
-      </w:r>
-    </w:p>
-    <w:p>
-      <w:pPr>
-        <w:pStyle w:val="Normal"/>
-        <w:rPr>
-          <w:rFonts w:ascii="Ubuntu Mono" w:hAnsi="Ubuntu Mono"/>
-          <w:sz w:val="32"/>
-          <w:szCs w:val="32"/>
-        </w:rPr>
-      </w:pPr>
-      <w:r>
-        <w:rPr>
-          <w:rFonts w:ascii="Ubuntu Mono" w:hAnsi="Ubuntu Mono"/>
-          <w:sz w:val="32"/>
-          <w:szCs w:val="32"/>
+          <w:rFonts w:ascii="Liberation Serif" w:hAnsi="Liberation Serif"/>
+          <w:b w:val="false"/>
+          <w:bCs w:val="false"/>
+          <w:sz w:val="32"/>
+          <w:szCs w:val="32"/>
+        </w:rPr>
+        <w:t xml:space="preserve"> Deadline(-urile) sa fie updatate in mai putin de 5 minute. Deadline(-urile) sa nu fie schimbate cu o data de dinainte (only postpone)</w:t>
+      </w:r>
+    </w:p>
+    <w:p>
+      <w:pPr>
+        <w:pStyle w:val="Normal"/>
+        <w:rPr>
+          <w:rFonts w:ascii="Liberation Serif" w:hAnsi="Liberation Serif"/>
+        </w:rPr>
+      </w:pPr>
+      <w:bookmarkStart w:id="1" w:name="__DdeLink__120_343619181"/>
+      <w:bookmarkStart w:id="2" w:name="__DdeLink__120_343619181"/>
+      <w:bookmarkEnd w:id="2"/>
+      <w:r>
+        <w:rPr>
+          <w:rFonts w:ascii="Liberation Serif" w:hAnsi="Liberation Serif"/>
         </w:rPr>
       </w:r>
     </w:p>
@@ -434,6 +424,7 @@
       <w:pgNumType w:fmt="decimal"/>
       <w:formProt w:val="false"/>
       <w:textDirection w:val="lrTb"/>
+      <w:docGrid w:type="default" w:linePitch="240" w:charSpace="4294961151"/>
     </w:sectPr>
   </w:body>
 </w:document>
@@ -445,7 +436,6 @@
     <w:rPrDefault>
       <w:rPr>
         <w:rFonts w:ascii="Liberation Serif" w:hAnsi="Liberation Serif" w:eastAsia="Noto Sans CJK SC Regular" w:cs="FreeSans"/>
-        <w:sz w:val="24"/>
         <w:szCs w:val="24"/>
         <w:lang w:val="en-US" w:eastAsia="zh-CN" w:bidi="hi-IN"/>
       </w:rPr>
@@ -461,10 +451,12 @@
     <w:qFormat/>
     <w:pPr>
       <w:widowControl/>
+      <w:bidi w:val="0"/>
+      <w:jc w:val="left"/>
     </w:pPr>
     <w:rPr>
       <w:rFonts w:ascii="Liberation Serif" w:hAnsi="Liberation Serif" w:eastAsia="Noto Sans CJK SC Regular" w:cs="FreeSans"/>
-      <w:color w:val="auto"/>
+      <w:color w:val="00000A"/>
       <w:sz w:val="24"/>
       <w:szCs w:val="24"/>
       <w:lang w:val="en-US" w:eastAsia="zh-CN" w:bidi="hi-IN"/>

</xml_diff>